<commit_message>
Changes to configuration document for Rhino
</commit_message>
<xml_diff>
--- a/doc/EclipseTargetPlatformConfig.docx
+++ b/doc/EclipseTargetPlatformConfig.docx
@@ -2,6 +2,35 @@
 <file path=word/document.xml><?xml version="1.0" encoding="utf-8"?>
 <w:document xmlns:ve="http://schemas.openxmlformats.org/markup-compatibility/2006" xmlns:o="urn:schemas-microsoft-com:office:office" xmlns:r="http://schemas.openxmlformats.org/officeDocument/2006/relationships" xmlns:m="http://schemas.openxmlformats.org/officeDocument/2006/math" xmlns:v="urn:schemas-microsoft-com:vml" xmlns:wp="http://schemas.openxmlformats.org/drawingml/2006/wordprocessingDrawing" xmlns:w10="urn:schemas-microsoft-com:office:word" xmlns:w="http://schemas.openxmlformats.org/wordprocessingml/2006/main" xmlns:wne="http://schemas.microsoft.com/office/word/2006/wordml">
   <w:body>
+    <w:p>
+      <w:r>
+        <w:t xml:space="preserve">Make sure you have Atlas on your computer.  Checkout the </w:t>
+      </w:r>
+      <w:proofErr w:type="spellStart"/>
+      <w:r>
+        <w:t>org.mozilla.rhino_x.x.x</w:t>
+      </w:r>
+      <w:proofErr w:type="spellEnd"/>
+      <w:r>
+        <w:t xml:space="preserve"> </w:t>
+      </w:r>
+      <w:proofErr w:type="spellStart"/>
+      <w:r>
+        <w:t>plugin</w:t>
+      </w:r>
+      <w:proofErr w:type="spellEnd"/>
+      <w:r>
+        <w:t xml:space="preserve"> from the Zeus SVN, then copy and paste it into your Atlas’ eclipse/</w:t>
+      </w:r>
+      <w:proofErr w:type="spellStart"/>
+      <w:r>
+        <w:t>dropins</w:t>
+      </w:r>
+      <w:proofErr w:type="spellEnd"/>
+      <w:r>
+        <w:t xml:space="preserve"> folder.</w:t>
+      </w:r>
+    </w:p>
     <w:p>
       <w:r>
         <w:t>Open Eclipse and go to Window -&gt; Preferences</w:t>
@@ -69,6 +98,7 @@
         <w:rPr>
           <w:noProof/>
         </w:rPr>
+        <w:lastRenderedPageBreak/>
         <w:drawing>
           <wp:inline distT="0" distB="0" distL="0" distR="0">
             <wp:extent cx="5943600" cy="3714750"/>
@@ -118,7 +148,6 @@
     </w:p>
     <w:p>
       <w:r>
-        <w:lastRenderedPageBreak/>
         <w:t>Click the “Add” button, and then “Next” (Leave the setting to “Nothing”)</w:t>
       </w:r>
     </w:p>
@@ -184,6 +213,7 @@
         <w:rPr>
           <w:noProof/>
         </w:rPr>
+        <w:lastRenderedPageBreak/>
         <w:drawing>
           <wp:inline distT="0" distB="0" distL="0" distR="0">
             <wp:extent cx="5943600" cy="3714750"/>
@@ -233,7 +263,6 @@
     </w:p>
     <w:p>
       <w:r>
-        <w:lastRenderedPageBreak/>
         <w:t>Click “Directory” and then “Next”</w:t>
       </w:r>
     </w:p>
@@ -302,6 +331,7 @@
         <w:rPr>
           <w:noProof/>
         </w:rPr>
+        <w:lastRenderedPageBreak/>
         <w:drawing>
           <wp:inline distT="0" distB="0" distL="0" distR="0">
             <wp:extent cx="5943600" cy="3714750"/>
@@ -354,7 +384,6 @@
         <w:rPr>
           <w:noProof/>
         </w:rPr>
-        <w:lastRenderedPageBreak/>
         <w:drawing>
           <wp:inline distT="0" distB="0" distL="0" distR="0">
             <wp:extent cx="5943600" cy="3714750"/>
@@ -407,6 +436,7 @@
         <w:rPr>
           <w:noProof/>
         </w:rPr>
+        <w:lastRenderedPageBreak/>
         <w:drawing>
           <wp:inline distT="0" distB="0" distL="0" distR="0">
             <wp:extent cx="5943600" cy="3714750"/>
@@ -456,8 +486,7 @@
     </w:p>
     <w:p>
       <w:r>
-        <w:lastRenderedPageBreak/>
-        <w:t xml:space="preserve">Also add the </w:t>
+        <w:t xml:space="preserve">Follow the same steps to add the </w:t>
       </w:r>
       <w:proofErr w:type="spellStart"/>
       <w:r>
@@ -465,31 +494,10 @@
       </w:r>
       <w:proofErr w:type="spellEnd"/>
       <w:r>
-        <w:t xml:space="preserve"> folder inside of that eclipse folder to get the Atlas </w:t>
-      </w:r>
-      <w:proofErr w:type="spellStart"/>
-      <w:r>
-        <w:t>plugins</w:t>
-      </w:r>
-      <w:proofErr w:type="spellEnd"/>
-      <w:r>
-        <w:t xml:space="preserve"> (to simplify things you could place the rhino </w:t>
-      </w:r>
-      <w:proofErr w:type="spellStart"/>
-      <w:r>
-        <w:t>plugin</w:t>
-      </w:r>
-      <w:proofErr w:type="spellEnd"/>
-      <w:r>
-        <w:t xml:space="preserve"> in this folder as well, otherwise you have to add it separately as well</w:t>
-      </w:r>
-      <w:proofErr w:type="gramStart"/>
-      <w:r>
-        <w:t>)  then</w:t>
-      </w:r>
-      <w:proofErr w:type="gramEnd"/>
-      <w:r>
-        <w:t xml:space="preserve"> click “Finish” on the target definition.</w:t>
+        <w:t xml:space="preserve"> folder inside of that same eclipse folder (it doesn’t find it recursively apparently so it has to be added manually).  T</w:t>
+      </w:r>
+      <w:r>
+        <w:t>hen click “Finish” on the target definition.</w:t>
       </w:r>
     </w:p>
     <w:p>

</xml_diff>